<commit_message>
Adding PV system and Motor Steady State Systems
Adding folder with 6 bus system containing PV system and containing induction motor.
</commit_message>
<xml_diff>
--- a/Mod 13 Node OpenDSS/ProposedTestSystem.docx
+++ b/Mod 13 Node OpenDSS/ProposedTestSystem.docx
@@ -3205,6 +3205,15 @@
                 <w:sz w:val="16"/>
               </w:rPr>
             </w:pPr>
+            <w:r>
+              <w:rPr>
+                <w:rFonts w:ascii="Arial" w:hAnsi="Arial"/>
+                <w:snapToGrid w:val="0"/>
+                <w:color w:val="000000"/>
+                <w:sz w:val="16"/>
+              </w:rPr>
+              <w:t xml:space="preserve"> </w:t>
+            </w:r>
           </w:p>
         </w:tc>
         <w:tc>

</xml_diff>